<commit_message>
updated format for phone number (000) 555-4455 from 009-000-0000
</commit_message>
<xml_diff>
--- a/Devops_Automation_JB_Enterprise_8563.docx
+++ b/Devops_Automation_JB_Enterprise_8563.docx
@@ -185,11 +185,40 @@
         <w:rPr>
           <w:rFonts w:asciiTheme="majorHAnsi" w:eastAsia="Times New Roman" w:hAnsiTheme="majorHAnsi" w:cstheme="majorHAnsi"/>
           <w:b/>
-          <w:color w:val="000000"/>
-          <w:sz w:val="20"/>
-          <w:szCs w:val="20"/>
-        </w:rPr>
-        <w:t xml:space="preserve">253-350-9800                                                                                                   </w:t>
+          <w:sz w:val="20"/>
+          <w:szCs w:val="20"/>
+        </w:rPr>
+        <w:t>(</w:t>
+      </w:r>
+      <w:r>
+        <w:rPr>
+          <w:rFonts w:asciiTheme="majorHAnsi" w:eastAsia="Times New Roman" w:hAnsiTheme="majorHAnsi" w:cstheme="majorHAnsi"/>
+          <w:b/>
+          <w:color w:val="000000"/>
+          <w:sz w:val="20"/>
+          <w:szCs w:val="20"/>
+        </w:rPr>
+        <w:t>253</w:t>
+      </w:r>
+      <w:r>
+        <w:rPr>
+          <w:rFonts w:asciiTheme="majorHAnsi" w:eastAsia="Times New Roman" w:hAnsiTheme="majorHAnsi" w:cstheme="majorHAnsi"/>
+          <w:b/>
+          <w:color w:val="000000"/>
+          <w:sz w:val="20"/>
+          <w:szCs w:val="20"/>
+        </w:rPr>
+        <w:t xml:space="preserve">) </w:t>
+      </w:r>
+      <w:r>
+        <w:rPr>
+          <w:rFonts w:asciiTheme="majorHAnsi" w:eastAsia="Times New Roman" w:hAnsiTheme="majorHAnsi" w:cstheme="majorHAnsi"/>
+          <w:b/>
+          <w:color w:val="000000"/>
+          <w:sz w:val="20"/>
+          <w:szCs w:val="20"/>
+        </w:rPr>
+        <w:t xml:space="preserve">350-9800                                                                                                   </w:t>
       </w:r>
     </w:p>
     <w:p>
@@ -775,29 +804,7 @@
           <w:sz w:val="20"/>
           <w:szCs w:val="20"/>
         </w:rPr>
-        <w:t xml:space="preserve">DevOps Engineer </w:t>
-      </w:r>
-      <w:proofErr w:type="gramStart"/>
-      <w:r>
-        <w:rPr>
-          <w:rFonts w:asciiTheme="majorHAnsi" w:eastAsia="Times New Roman" w:hAnsiTheme="majorHAnsi" w:cstheme="majorHAnsi"/>
-          <w:b/>
-          <w:color w:val="000000"/>
-          <w:sz w:val="20"/>
-          <w:szCs w:val="20"/>
-        </w:rPr>
-        <w:t>Lead</w:t>
-      </w:r>
-      <w:proofErr w:type="gramEnd"/>
-      <w:r>
-        <w:rPr>
-          <w:rFonts w:asciiTheme="majorHAnsi" w:eastAsia="Times New Roman" w:hAnsiTheme="majorHAnsi" w:cstheme="majorHAnsi"/>
-          <w:b/>
-          <w:color w:val="000000"/>
-          <w:sz w:val="20"/>
-          <w:szCs w:val="20"/>
-        </w:rPr>
-        <w:t xml:space="preserve"> / 08/2022 to 02/2023</w:t>
+        <w:t>DevOps Engineer Lead / 08/2022 to 02/2023</w:t>
       </w:r>
       <w:r>
         <w:rPr>
@@ -2222,7 +2229,6 @@
         </w:rPr>
         <w:t>CUNA – Credit Union National Assoc.</w:t>
       </w:r>
-      <w:proofErr w:type="gramStart"/>
       <w:r>
         <w:rPr>
           <w:rFonts w:asciiTheme="majorHAnsi" w:eastAsia="Times New Roman" w:hAnsiTheme="majorHAnsi" w:cstheme="majorHAnsi"/>
@@ -2243,7 +2249,6 @@
         </w:rPr>
         <w:t xml:space="preserve"> ATOS</w:t>
       </w:r>
-      <w:proofErr w:type="gramEnd"/>
       <w:r>
         <w:rPr>
           <w:rFonts w:asciiTheme="majorHAnsi" w:eastAsia="Times New Roman" w:hAnsiTheme="majorHAnsi" w:cstheme="majorHAnsi"/>
@@ -4579,19 +4584,8 @@
           <w:szCs w:val="20"/>
         </w:rPr>
         <w:lastRenderedPageBreak/>
-        <w:t>Created Automated Task Procedures for patching environments in collections for XBOX Games in different ---Domains. (PPE, TEST, CERT. PROD</w:t>
-      </w:r>
-      <w:proofErr w:type="gramStart"/>
-      <w:r>
-        <w:rPr>
-          <w:rFonts w:asciiTheme="majorHAnsi" w:eastAsia="Times New Roman" w:hAnsiTheme="majorHAnsi" w:cstheme="majorHAnsi"/>
-          <w:color w:val="000000"/>
-          <w:sz w:val="20"/>
-          <w:szCs w:val="20"/>
-        </w:rPr>
-        <w:t>$ )</w:t>
-      </w:r>
-      <w:proofErr w:type="gramEnd"/>
+        <w:t>Created Automated Task Procedures for patching environments in collections for XBOX Games in different ---Domains. (PPE, TEST, CERT. PROD$ )</w:t>
+      </w:r>
     </w:p>
     <w:p>
       <w:pPr>
@@ -7222,25 +7216,7 @@
           <w:sz w:val="20"/>
           <w:szCs w:val="20"/>
         </w:rPr>
-        <w:t xml:space="preserve">Galveston Texas: Galveston Community </w:t>
-      </w:r>
-      <w:proofErr w:type="gramStart"/>
-      <w:r>
-        <w:rPr>
-          <w:rFonts w:asciiTheme="majorHAnsi" w:eastAsia="Times New Roman" w:hAnsiTheme="majorHAnsi" w:cstheme="majorHAnsi"/>
-          <w:sz w:val="20"/>
-          <w:szCs w:val="20"/>
-        </w:rPr>
-        <w:t>College :</w:t>
-      </w:r>
-      <w:proofErr w:type="gramEnd"/>
-      <w:r>
-        <w:rPr>
-          <w:rFonts w:asciiTheme="majorHAnsi" w:eastAsia="Times New Roman" w:hAnsiTheme="majorHAnsi" w:cstheme="majorHAnsi"/>
-          <w:sz w:val="20"/>
-          <w:szCs w:val="20"/>
-        </w:rPr>
-        <w:t xml:space="preserve"> </w:t>
+        <w:t xml:space="preserve">Galveston Texas: Galveston Community College : </w:t>
       </w:r>
     </w:p>
     <w:p>

</xml_diff>

<commit_message>
updated email link to not extend underline beyond address. added git url for git clone of current copy of resume to my résumé.
</commit_message>
<xml_diff>
--- a/Devops_Automation_JB_Enterprise_8563.docx
+++ b/Devops_Automation_JB_Enterprise_8563.docx
@@ -117,7 +117,6 @@
     </w:p>
     <w:p>
       <w:pPr>
-        <w:spacing w:after="28"/>
         <w:ind w:left="0" w:hanging="2"/>
         <w:rPr>
           <w:rFonts w:asciiTheme="majorHAnsi" w:eastAsia="Times New Roman" w:hAnsiTheme="majorHAnsi" w:cstheme="majorHAnsi"/>
@@ -147,9 +146,77 @@
             <w:szCs w:val="20"/>
             <w:u w:val="single"/>
           </w:rPr>
-          <w:t>JosephBalestrine@yahoo.com</w:t>
+          <w:t>JosephBalestrine@yahoo.c</w:t>
+        </w:r>
+        <w:r>
+          <w:rPr>
+            <w:rFonts w:asciiTheme="majorHAnsi" w:eastAsia="Times New Roman" w:hAnsiTheme="majorHAnsi" w:cstheme="majorHAnsi"/>
+            <w:b/>
+            <w:color w:val="1155CC"/>
+            <w:sz w:val="20"/>
+            <w:szCs w:val="20"/>
+            <w:u w:val="single"/>
+          </w:rPr>
+          <w:t>o</w:t>
+        </w:r>
+        <w:r>
+          <w:rPr>
+            <w:rFonts w:asciiTheme="majorHAnsi" w:eastAsia="Times New Roman" w:hAnsiTheme="majorHAnsi" w:cstheme="majorHAnsi"/>
+            <w:b/>
+            <w:color w:val="1155CC"/>
+            <w:sz w:val="20"/>
+            <w:szCs w:val="20"/>
+            <w:u w:val="single"/>
+          </w:rPr>
+          <w:t>m</w:t>
         </w:r>
       </w:hyperlink>
+      <w:r>
+        <w:rPr>
+          <w:rFonts w:asciiTheme="majorHAnsi" w:eastAsia="Times New Roman" w:hAnsiTheme="majorHAnsi" w:cstheme="majorHAnsi"/>
+          <w:b/>
+          <w:color w:val="1155CC"/>
+          <w:sz w:val="20"/>
+          <w:szCs w:val="20"/>
+        </w:rPr>
+        <w:t xml:space="preserve"> |</w:t>
+      </w:r>
+      <w:r>
+        <w:rPr>
+          <w:rFonts w:asciiTheme="majorHAnsi" w:eastAsia="Times New Roman" w:hAnsiTheme="majorHAnsi" w:cstheme="majorHAnsi"/>
+          <w:b/>
+          <w:sz w:val="20"/>
+          <w:szCs w:val="20"/>
+        </w:rPr>
+        <w:t xml:space="preserve">Updated </w:t>
+      </w:r>
+      <w:r>
+        <w:rPr>
+          <w:rFonts w:asciiTheme="majorHAnsi" w:eastAsia="Times New Roman" w:hAnsiTheme="majorHAnsi" w:cstheme="majorHAnsi"/>
+          <w:b/>
+          <w:sz w:val="20"/>
+          <w:szCs w:val="20"/>
+        </w:rPr>
+        <w:t>résumé</w:t>
+      </w:r>
+      <w:r>
+        <w:rPr>
+          <w:rFonts w:asciiTheme="majorHAnsi" w:eastAsia="Times New Roman" w:hAnsiTheme="majorHAnsi" w:cstheme="majorHAnsi"/>
+          <w:b/>
+          <w:sz w:val="20"/>
+          <w:szCs w:val="20"/>
+        </w:rPr>
+        <w:t xml:space="preserve"> @: </w:t>
+      </w:r>
+      <w:r>
+        <w:rPr>
+          <w:rFonts w:asciiTheme="majorHAnsi" w:eastAsia="Times New Roman" w:hAnsiTheme="majorHAnsi" w:cstheme="majorHAnsi"/>
+          <w:b/>
+          <w:sz w:val="20"/>
+          <w:szCs w:val="20"/>
+        </w:rPr>
+        <w:t>https://github.com/jbalestrine/resume.git</w:t>
+      </w:r>
     </w:p>
     <w:p>
       <w:pPr>
@@ -804,7 +871,29 @@
           <w:sz w:val="20"/>
           <w:szCs w:val="20"/>
         </w:rPr>
-        <w:t>DevOps Engineer Lead / 08/2022 to 02/2023</w:t>
+        <w:t xml:space="preserve">DevOps Engineer </w:t>
+      </w:r>
+      <w:proofErr w:type="gramStart"/>
+      <w:r>
+        <w:rPr>
+          <w:rFonts w:asciiTheme="majorHAnsi" w:eastAsia="Times New Roman" w:hAnsiTheme="majorHAnsi" w:cstheme="majorHAnsi"/>
+          <w:b/>
+          <w:color w:val="000000"/>
+          <w:sz w:val="20"/>
+          <w:szCs w:val="20"/>
+        </w:rPr>
+        <w:t>Lead</w:t>
+      </w:r>
+      <w:proofErr w:type="gramEnd"/>
+      <w:r>
+        <w:rPr>
+          <w:rFonts w:asciiTheme="majorHAnsi" w:eastAsia="Times New Roman" w:hAnsiTheme="majorHAnsi" w:cstheme="majorHAnsi"/>
+          <w:b/>
+          <w:color w:val="000000"/>
+          <w:sz w:val="20"/>
+          <w:szCs w:val="20"/>
+        </w:rPr>
+        <w:t xml:space="preserve"> / 08/2022 to 02/2023</w:t>
       </w:r>
       <w:r>
         <w:rPr>
@@ -1250,7 +1339,6 @@
           <w:sz w:val="20"/>
           <w:szCs w:val="20"/>
         </w:rPr>
-        <w:lastRenderedPageBreak/>
         <w:t>DevOps Architect / DevOps Engineer</w:t>
       </w:r>
       <w:r>
@@ -2229,6 +2317,7 @@
         </w:rPr>
         <w:t>CUNA – Credit Union National Assoc.</w:t>
       </w:r>
+      <w:proofErr w:type="gramStart"/>
       <w:r>
         <w:rPr>
           <w:rFonts w:asciiTheme="majorHAnsi" w:eastAsia="Times New Roman" w:hAnsiTheme="majorHAnsi" w:cstheme="majorHAnsi"/>
@@ -2249,6 +2338,7 @@
         </w:rPr>
         <w:t xml:space="preserve"> ATOS</w:t>
       </w:r>
+      <w:proofErr w:type="gramEnd"/>
       <w:r>
         <w:rPr>
           <w:rFonts w:asciiTheme="majorHAnsi" w:eastAsia="Times New Roman" w:hAnsiTheme="majorHAnsi" w:cstheme="majorHAnsi"/>
@@ -2497,6 +2587,7 @@
           <w:sz w:val="20"/>
           <w:szCs w:val="20"/>
         </w:rPr>
+        <w:lastRenderedPageBreak/>
         <w:t xml:space="preserve">Setup and configured AKS, Kubernetes @ Azure. </w:t>
       </w:r>
     </w:p>
@@ -2523,7 +2614,6 @@
           <w:sz w:val="20"/>
           <w:szCs w:val="20"/>
         </w:rPr>
-        <w:lastRenderedPageBreak/>
         <w:t xml:space="preserve">Setup and Configured SAAS on Azure platform. </w:t>
       </w:r>
     </w:p>
@@ -3520,6 +3610,7 @@
           <w:sz w:val="20"/>
           <w:szCs w:val="20"/>
         </w:rPr>
+        <w:lastRenderedPageBreak/>
         <w:t>Updated existing Shell Scripts, C#, Visual Studio, VSTS source code management. Code flow, source depot.</w:t>
       </w:r>
     </w:p>
@@ -3549,7 +3640,6 @@
           <w:sz w:val="20"/>
           <w:szCs w:val="20"/>
         </w:rPr>
-        <w:lastRenderedPageBreak/>
         <w:t xml:space="preserve">Git Continuous Integration, source code management with git, cloning, sync, and source code branch management with stash VSO and VSTF, VSTS, stash, Jenkins. Following agile development processes, Kan ban. </w:t>
       </w:r>
     </w:p>
@@ -4557,6 +4647,7 @@
           <w:sz w:val="20"/>
           <w:szCs w:val="20"/>
         </w:rPr>
+        <w:lastRenderedPageBreak/>
         <w:t>OS and Application Deployments for all OS (WIN 2003 – WIN 2012 DC R2)</w:t>
       </w:r>
     </w:p>
@@ -4583,9 +4674,19 @@
           <w:sz w:val="20"/>
           <w:szCs w:val="20"/>
         </w:rPr>
-        <w:lastRenderedPageBreak/>
-        <w:t>Created Automated Task Procedures for patching environments in collections for XBOX Games in different ---Domains. (PPE, TEST, CERT. PROD$ )</w:t>
-      </w:r>
+        <w:t>Created Automated Task Procedures for patching environments in collections for XBOX Games in different ---Domains. (PPE, TEST, CERT. PROD</w:t>
+      </w:r>
+      <w:proofErr w:type="gramStart"/>
+      <w:r>
+        <w:rPr>
+          <w:rFonts w:asciiTheme="majorHAnsi" w:eastAsia="Times New Roman" w:hAnsiTheme="majorHAnsi" w:cstheme="majorHAnsi"/>
+          <w:color w:val="000000"/>
+          <w:sz w:val="20"/>
+          <w:szCs w:val="20"/>
+        </w:rPr>
+        <w:t>$ )</w:t>
+      </w:r>
+      <w:proofErr w:type="gramEnd"/>
     </w:p>
     <w:p>
       <w:pPr>
@@ -5710,7 +5811,6 @@
           <w:sz w:val="20"/>
           <w:szCs w:val="20"/>
         </w:rPr>
-        <w:lastRenderedPageBreak/>
         <w:t xml:space="preserve"> Sr. Service Azure Engineer III</w:t>
       </w:r>
       <w:r>
@@ -6930,6 +7030,7 @@
           <w:sz w:val="20"/>
           <w:szCs w:val="20"/>
         </w:rPr>
+        <w:lastRenderedPageBreak/>
         <w:t>24x7 production environment supporting critical real-time applications.</w:t>
       </w:r>
     </w:p>
@@ -6955,7 +7056,6 @@
           <w:sz w:val="20"/>
           <w:szCs w:val="20"/>
         </w:rPr>
-        <w:lastRenderedPageBreak/>
         <w:t>Cross-group collaboration. Work with internal customers and work cooperatively with other employees. Software Development, Technical, and Network Engineers.</w:t>
       </w:r>
     </w:p>
@@ -7216,7 +7316,25 @@
           <w:sz w:val="20"/>
           <w:szCs w:val="20"/>
         </w:rPr>
-        <w:t xml:space="preserve">Galveston Texas: Galveston Community College : </w:t>
+        <w:t xml:space="preserve">Galveston Texas: Galveston Community </w:t>
+      </w:r>
+      <w:proofErr w:type="gramStart"/>
+      <w:r>
+        <w:rPr>
+          <w:rFonts w:asciiTheme="majorHAnsi" w:eastAsia="Times New Roman" w:hAnsiTheme="majorHAnsi" w:cstheme="majorHAnsi"/>
+          <w:sz w:val="20"/>
+          <w:szCs w:val="20"/>
+        </w:rPr>
+        <w:t>College :</w:t>
+      </w:r>
+      <w:proofErr w:type="gramEnd"/>
+      <w:r>
+        <w:rPr>
+          <w:rFonts w:asciiTheme="majorHAnsi" w:eastAsia="Times New Roman" w:hAnsiTheme="majorHAnsi" w:cstheme="majorHAnsi"/>
+          <w:sz w:val="20"/>
+          <w:szCs w:val="20"/>
+        </w:rPr>
+        <w:t xml:space="preserve"> </w:t>
       </w:r>
     </w:p>
     <w:p>

</xml_diff>

<commit_message>
changed url from .git in resume to clickable link to Main branch directory to allow viewing of all public files that exist in repo for https://github.com/jbalestrine/resume
</commit_message>
<xml_diff>
--- a/Devops_Automation_JB_Enterprise_8563.docx
+++ b/Devops_Automation_JB_Enterprise_8563.docx
@@ -208,15 +208,18 @@
         </w:rPr>
         <w:t xml:space="preserve"> @: </w:t>
       </w:r>
-      <w:r>
-        <w:rPr>
-          <w:rFonts w:asciiTheme="majorHAnsi" w:eastAsia="Times New Roman" w:hAnsiTheme="majorHAnsi" w:cstheme="majorHAnsi"/>
-          <w:b/>
-          <w:sz w:val="20"/>
-          <w:szCs w:val="20"/>
-        </w:rPr>
-        <w:t>https://github.com/jbalestrine/resume.git</w:t>
-      </w:r>
+      <w:hyperlink r:id="rId7" w:history="1">
+        <w:r>
+          <w:rPr>
+            <w:rStyle w:val="Hyperlink"/>
+            <w:rFonts w:asciiTheme="majorHAnsi" w:eastAsia="Times New Roman" w:hAnsiTheme="majorHAnsi" w:cstheme="majorHAnsi"/>
+            <w:b/>
+            <w:sz w:val="20"/>
+            <w:szCs w:val="20"/>
+          </w:rPr>
+          <w:t>https://github.com/jbalestrine/resume</w:t>
+        </w:r>
+      </w:hyperlink>
     </w:p>
     <w:p>
       <w:pPr>
@@ -7559,7 +7562,7 @@
         </w:rPr>
         <w:t xml:space="preserve">: </w:t>
       </w:r>
-      <w:hyperlink r:id="rId7" w:history="1">
+      <w:hyperlink r:id="rId8" w:history="1">
         <w:r>
           <w:rPr>
             <w:rStyle w:val="Hyperlink"/>

</xml_diff>